<commit_message>
feat: properly replace `\n` to produce actual newlines
</commit_message>
<xml_diff>
--- a/examples/simple/template.docx
+++ b/examples/simple/template.docx
@@ -1,28 +1,26 @@
 
 <file path=word/document.xml><?xml version="1.0" encoding="utf-8"?>
-<w:document xmlns:wpc="http://schemas.microsoft.com/office/word/2010/wordprocessingCanvas" xmlns:mc="http://schemas.openxmlformats.org/markup-compatibility/2006" xmlns:o="urn:schemas-microsoft-com:office:office" xmlns:r="http://schemas.openxmlformats.org/officeDocument/2006/relationships" xmlns:m="http://schemas.openxmlformats.org/officeDocument/2006/math" xmlns:v="urn:schemas-microsoft-com:vml" xmlns:wp14="http://schemas.microsoft.com/office/word/2010/wordprocessingDrawing" xmlns:wp="http://schemas.openxmlformats.org/drawingml/2006/wordprocessingDrawing" xmlns:w10="urn:schemas-microsoft-com:office:word" xmlns:w="http://schemas.openxmlformats.org/wordprocessingml/2006/main" xmlns:w14="http://schemas.microsoft.com/office/word/2010/wordml" xmlns:wpg="http://schemas.microsoft.com/office/word/2010/wordprocessingGroup" xmlns:wpi="http://schemas.microsoft.com/office/word/2010/wordprocessingInk" xmlns:wne="http://schemas.microsoft.com/office/word/2006/wordml" xmlns:wps="http://schemas.microsoft.com/office/word/2010/wordprocessingShape" mc:Ignorable="w14 wp14">
+<w:document xmlns:wpc="http://schemas.microsoft.com/office/word/2010/wordprocessingCanvas" xmlns:mc="http://schemas.openxmlformats.org/markup-compatibility/2006" xmlns:o="urn:schemas-microsoft-com:office:office" xmlns:r="http://schemas.openxmlformats.org/officeDocument/2006/relationships" xmlns:m="http://schemas.openxmlformats.org/officeDocument/2006/math" xmlns:v="urn:schemas-microsoft-com:vml" xmlns:wp14="http://schemas.microsoft.com/office/word/2010/wordprocessingDrawing" xmlns:wp="http://schemas.openxmlformats.org/drawingml/2006/wordprocessingDrawing" xmlns:w10="urn:schemas-microsoft-com:office:word" xmlns:w="http://schemas.openxmlformats.org/wordprocessingml/2006/main" xmlns:w14="http://schemas.microsoft.com/office/word/2010/wordml" xmlns:wpg="http://schemas.microsoft.com/office/word/2010/wordprocessingGroup" xmlns:wpi="http://schemas.microsoft.com/office/word/2010/wordprocessingInk" xmlns:wne="http://schemas.microsoft.com/office/word/2006/wordml" xmlns:wps="http://schemas.microsoft.com/office/word/2010/wordprocessingShape" xmlns:w15="http://schemas.microsoft.com/office/word/2012/wordml" mc:Ignorable="w14 wp14 w15">
   <w:body>
     <w:p>
-      <w:rPr>
-        <w:rFonts w:ascii="Lato" w:hAnsi="Lato"/>
-        <w:color w:val="ff0000"/>
-        <w:sz w:val="20"/>
-        <w:szCs w:val="20"/>
-      </w:rPr>
-      <w:r>
+      <w:r>
+        <w:rPr>
+          <w:rFonts w:ascii="Lato" w:hAnsi="Lato"/>
+          <w:color w:val="ff0000"/>
+        </w:rPr>
         <w:t>{key}-{key}-{key}-{key-</w:t>
       </w:r>
-    </w:p>
-    <w:p>
-      <w:rPr>
-        <w:rFonts w:ascii="Lato" w:hAnsi="Lato"/>
-        <w:color w:val="ff0000"/>
-        <w:sz w:val="20"/>
-        <w:szCs w:val="20"/>
-      </w:rPr>
-      <w:r>
+      <w:r/>
+    </w:p>
+    <w:p>
+      <w:r>
+        <w:rPr>
+          <w:rFonts w:ascii="Lato" w:hAnsi="Lato"/>
+          <w:color w:val="ff0000"/>
+        </w:rPr>
         <w:t>with-dash}</w:t>
       </w:r>
+      <w:r/>
     </w:p>
     <w:p>
       <w:pPr>
@@ -258,22 +256,54 @@
           <w:b/>
           <w:bCs/>
         </w:rPr>
-        <w:t>This is just some text. Nothing is replaced here.</w:t>
-      </w:r>
-    </w:p>
-    <w:p>
-      <w:pPr>
-        <w:pStyle w:val="para4"/>
-        <w:rPr>
-          <w:b/>
-          <w:bCs/>
-        </w:rPr>
-      </w:pPr>
-      <w:r>
-        <w:rPr>
-          <w:b/>
-          <w:bCs/>
-        </w:rPr>
+        <w:t xml:space="preserve">This is just some text. </w:t>
+      </w:r>
+    </w:p>
+    <w:p>
+      <w:pPr>
+        <w:pStyle w:val="para4"/>
+        <w:rPr>
+          <w:b/>
+          <w:bCs/>
+        </w:rPr>
+      </w:pPr>
+      <w:r>
+        <w:rPr>
+          <w:b/>
+          <w:bCs/>
+        </w:rPr>
+        <w:t>Nothing is replaced here.</w:t>
+      </w:r>
+    </w:p>
+    <w:p>
+      <w:pPr>
+        <w:pStyle w:val="para4"/>
+        <w:rPr>
+          <w:b/>
+          <w:bCs/>
+        </w:rPr>
+      </w:pPr>
+      <w:r>
+        <w:rPr>
+          <w:b/>
+          <w:bCs/>
+        </w:rPr>
+      </w:r>
+    </w:p>
+    <w:p>
+      <w:pPr>
+        <w:pStyle w:val="para4"/>
+        <w:rPr>
+          <w:b/>
+          <w:bCs/>
+        </w:rPr>
+      </w:pPr>
+      <w:r>
+        <w:rPr>
+          <w:b/>
+          <w:bCs/>
+        </w:rPr>
+        <w:t>{newlinetester}</w:t>
       </w:r>
     </w:p>
     <w:p>
@@ -305,6 +335,53 @@
           <w:bCs/>
         </w:rPr>
         <w:t>{key with space}</w:t>
+      </w:r>
+    </w:p>
+    <w:p>
+      <w:pPr>
+        <w:pStyle w:val="para4"/>
+        <w:rPr>
+          <w:b/>
+          <w:bCs/>
+        </w:rPr>
+      </w:pPr>
+      <w:r>
+        <w:rPr>
+          <w:b/>
+          <w:bCs/>
+        </w:rPr>
+      </w:r>
+    </w:p>
+    <w:p>
+      <w:pPr>
+        <w:pStyle w:val="para4"/>
+        <w:rPr>
+          <w:b/>
+          <w:bCs/>
+        </w:rPr>
+      </w:pPr>
+      <w:r>
+        <w:rPr>
+          <w:b/>
+          <w:bCs/>
+        </w:rPr>
+        <w:t xml:space="preserve">{key with &lt;/br&gt; </w:t>
+      </w:r>
+    </w:p>
+    <w:p>
+      <w:pPr>
+        <w:pStyle w:val="para4"/>
+        <w:rPr>
+          <w:b/>
+          <w:bCs/>
+        </w:rPr>
+      </w:pPr>
+      <w:r>
+        <w:rPr>
+          <w:b/>
+          <w:bCs/>
+        </w:rPr>
+        <w:t>linebreak}</w:t>
       </w:r>
     </w:p>
     <w:p>
@@ -360,7 +437,7 @@
         <w:tc>
           <w:tcPr>
             <w:tcW w:w="4680" w:type="dxa"/>
-            <w:tmTcPr id="1600513405" protected="0"/>
+            <w:tmTcPr id="1675777779" protected="0"/>
           </w:tcPr>
           <w:p>
             <w:pPr/>
@@ -372,7 +449,7 @@
         <w:tc>
           <w:tcPr>
             <w:tcW w:w="4680" w:type="dxa"/>
-            <w:tmTcPr id="1600513405" protected="0"/>
+            <w:tmTcPr id="1675777779" protected="0"/>
           </w:tcPr>
           <w:p>
             <w:pPr/>
@@ -391,7 +468,7 @@
         <w:tc>
           <w:tcPr>
             <w:tcW w:w="4680" w:type="dxa"/>
-            <w:tmTcPr id="1600513405" protected="0"/>
+            <w:tmTcPr id="1675777779" protected="0"/>
           </w:tcPr>
           <w:p>
             <w:pPr/>
@@ -403,7 +480,7 @@
         <w:tc>
           <w:tcPr>
             <w:tcW w:w="4680" w:type="dxa"/>
-            <w:tmTcPr id="1600513405" protected="0"/>
+            <w:tmTcPr id="1675777779" protected="0"/>
           </w:tcPr>
           <w:p>
             <w:pPr/>
@@ -420,7 +497,7 @@
         <w:tc>
           <w:tcPr>
             <w:tcW w:w="4680" w:type="dxa"/>
-            <w:tmTcPr id="1600513405" protected="0"/>
+            <w:tmTcPr id="1675777779" protected="0"/>
           </w:tcPr>
           <w:p>
             <w:pPr/>
@@ -430,11 +507,13 @@
         <w:tc>
           <w:tcPr>
             <w:tcW w:w="4680" w:type="dxa"/>
-            <w:tmTcPr id="1600513405" protected="0"/>
+            <w:tmTcPr id="1675777779" protected="0"/>
           </w:tcPr>
           <w:p>
             <w:pPr/>
-            <w:r/>
+            <w:r>
+              <w:t>{newlinetester}</w:t>
+            </w:r>
           </w:p>
         </w:tc>
       </w:tr>
@@ -473,7 +552,7 @@
                       <wps:cNvSpPr txBox="1">
                         <a:extLst>
                           <a:ext uri="smNativeData">
-                            <sm:smNativeData xmlns:sm="smNativeData" val="SMDATA_12_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"/>
+                            <sm:smNativeData xmlns:sm="smNativeData" val="SMDATA_14_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"/>
                           </a:ext>
                         </a:extLst>
                       </wps:cNvSpPr>
@@ -516,7 +595,7 @@
               <v:shapetype id="_x0000_t202" coordsize="21600,21600" o:spt="202" path="m,l,21600r21600,l21600,xe">
                 <v:path gradientshapeok="t" o:connecttype="rect"/>
               </v:shapetype>
-              <v:shape id="Textbox1" o:spid="_x0000_s1026" type="#_x0000_t202" style="position:absolute;margin-left:160.35pt;margin-top:431.70pt;mso-position-horizontal-relative:page;mso-position-vertical-relative:page;width:88.55pt;height:93.80pt;z-index:251658241;mso-wrap-distance-left:7.05pt;mso-wrap-distance-top:7.05pt;mso-wrap-distance-right:7.05pt;mso-wrap-distance-bottom:7.05pt;mso-wrap-style:square" stroked="f" filled="f" v:ext="SMDATA_12_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" o:insetmode="custom">
+              <v:shape id="Textbox1" o:spid="_x0000_s1026" type="#_x0000_t202" style="position:absolute;margin-left:160.35pt;margin-top:431.70pt;mso-position-horizontal-relative:page;mso-position-vertical-relative:page;width:88.55pt;height:93.80pt;z-index:251658241;mso-wrap-distance-left:7.05pt;mso-wrap-distance-top:7.05pt;mso-wrap-distance-right:7.05pt;mso-wrap-distance-bottom:7.05pt;mso-wrap-style:square" stroked="f" filled="f" v:ext="SMDATA_14_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" o:insetmode="custom">
                 <w10:wrap type="square" anchorx="page" anchory="page"/>
                 <v:textbox style="mso-fit-shape-to-text:t" inset="2.8pt,2.8pt,2.8pt,2.8pt">
                   <w:txbxContent>
@@ -557,7 +636,7 @@
       <w:type w:val="continuous"/>
       <w:pgSz w:h="15840" w:w="12240"/>
       <w:pgMar w:left="1440" w:top="1440" w:right="1440" w:bottom="1440" w:header="567" w:footer="567"/>
-      <w:paperSrc w:first="0" w:other="0"/>
+      <w:paperSrc w:first="0" w:other="0" a="0" b="0"/>
       <w:pgNumType w:fmt="decimal"/>
       <w:tmGutter w:val="1"/>
       <w:mirrorMargins w:val="0"/>
@@ -578,7 +657,7 @@
 </file>
 
 <file path=word/footer1.xml><?xml version="1.0" encoding="utf-8"?>
-<w:ftr xmlns:wpc="http://schemas.microsoft.com/office/word/2010/wordprocessingCanvas" xmlns:mc="http://schemas.openxmlformats.org/markup-compatibility/2006" xmlns:o="urn:schemas-microsoft-com:office:office" xmlns:r="http://schemas.openxmlformats.org/officeDocument/2006/relationships" xmlns:m="http://schemas.openxmlformats.org/officeDocument/2006/math" xmlns:v="urn:schemas-microsoft-com:vml" xmlns:wp14="http://schemas.microsoft.com/office/word/2010/wordprocessingDrawing" xmlns:wp="http://schemas.openxmlformats.org/drawingml/2006/wordprocessingDrawing" xmlns:w10="urn:schemas-microsoft-com:office:word" xmlns:w="http://schemas.openxmlformats.org/wordprocessingml/2006/main" xmlns:w14="http://schemas.microsoft.com/office/word/2010/wordml" xmlns:wpg="http://schemas.microsoft.com/office/word/2010/wordprocessingGroup" xmlns:wpi="http://schemas.microsoft.com/office/word/2010/wordprocessingInk" xmlns:wne="http://schemas.microsoft.com/office/word/2006/wordml" xmlns:wps="http://schemas.microsoft.com/office/word/2010/wordprocessingShape" mc:Ignorable="w14 wp14">
+<w:ftr xmlns:wpc="http://schemas.microsoft.com/office/word/2010/wordprocessingCanvas" xmlns:mc="http://schemas.openxmlformats.org/markup-compatibility/2006" xmlns:o="urn:schemas-microsoft-com:office:office" xmlns:r="http://schemas.openxmlformats.org/officeDocument/2006/relationships" xmlns:m="http://schemas.openxmlformats.org/officeDocument/2006/math" xmlns:v="urn:schemas-microsoft-com:vml" xmlns:wp14="http://schemas.microsoft.com/office/word/2010/wordprocessingDrawing" xmlns:wp="http://schemas.openxmlformats.org/drawingml/2006/wordprocessingDrawing" xmlns:w10="urn:schemas-microsoft-com:office:word" xmlns:w="http://schemas.openxmlformats.org/wordprocessingml/2006/main" xmlns:w14="http://schemas.microsoft.com/office/word/2010/wordml" xmlns:wpg="http://schemas.microsoft.com/office/word/2010/wordprocessingGroup" xmlns:wpi="http://schemas.microsoft.com/office/word/2010/wordprocessingInk" xmlns:wne="http://schemas.microsoft.com/office/word/2006/wordml" xmlns:wps="http://schemas.microsoft.com/office/word/2010/wordprocessingShape" xmlns:w15="http://schemas.microsoft.com/office/word/2012/wordml" mc:Ignorable="w14 wp14 w15">
   <w:p>
     <w:pPr>
       <w:pStyle w:val="para6"/>
@@ -596,7 +675,7 @@
 </file>
 
 <file path=word/header1.xml><?xml version="1.0" encoding="utf-8"?>
-<w:hdr xmlns:wpc="http://schemas.microsoft.com/office/word/2010/wordprocessingCanvas" xmlns:mc="http://schemas.openxmlformats.org/markup-compatibility/2006" xmlns:o="urn:schemas-microsoft-com:office:office" xmlns:r="http://schemas.openxmlformats.org/officeDocument/2006/relationships" xmlns:m="http://schemas.openxmlformats.org/officeDocument/2006/math" xmlns:v="urn:schemas-microsoft-com:vml" xmlns:wp14="http://schemas.microsoft.com/office/word/2010/wordprocessingDrawing" xmlns:wp="http://schemas.openxmlformats.org/drawingml/2006/wordprocessingDrawing" xmlns:w10="urn:schemas-microsoft-com:office:word" xmlns:w="http://schemas.openxmlformats.org/wordprocessingml/2006/main" xmlns:w14="http://schemas.microsoft.com/office/word/2010/wordml" xmlns:wpg="http://schemas.microsoft.com/office/word/2010/wordprocessingGroup" xmlns:wpi="http://schemas.microsoft.com/office/word/2010/wordprocessingInk" xmlns:wne="http://schemas.microsoft.com/office/word/2006/wordml" xmlns:wps="http://schemas.microsoft.com/office/word/2010/wordprocessingShape" mc:Ignorable="w14 wp14">
+<w:hdr xmlns:wpc="http://schemas.microsoft.com/office/word/2010/wordprocessingCanvas" xmlns:mc="http://schemas.openxmlformats.org/markup-compatibility/2006" xmlns:o="urn:schemas-microsoft-com:office:office" xmlns:r="http://schemas.openxmlformats.org/officeDocument/2006/relationships" xmlns:m="http://schemas.openxmlformats.org/officeDocument/2006/math" xmlns:v="urn:schemas-microsoft-com:vml" xmlns:wp14="http://schemas.microsoft.com/office/word/2010/wordprocessingDrawing" xmlns:wp="http://schemas.openxmlformats.org/drawingml/2006/wordprocessingDrawing" xmlns:w10="urn:schemas-microsoft-com:office:word" xmlns:w="http://schemas.openxmlformats.org/wordprocessingml/2006/main" xmlns:w14="http://schemas.microsoft.com/office/word/2010/wordml" xmlns:wpg="http://schemas.microsoft.com/office/word/2010/wordprocessingGroup" xmlns:wpi="http://schemas.microsoft.com/office/word/2010/wordprocessingInk" xmlns:wne="http://schemas.microsoft.com/office/word/2006/wordml" xmlns:wps="http://schemas.microsoft.com/office/word/2010/wordprocessingShape" xmlns:w15="http://schemas.microsoft.com/office/word/2012/wordml" mc:Ignorable="w14 wp14 w15">
   <w:p>
     <w:pPr>
       <w:pStyle w:val="para5"/>
@@ -1132,7 +1211,7 @@
 </file>
 
 <file path=word/stylesWithEffects.xml><?xml version="1.0" encoding="utf-8"?>
-<w:styles xmlns:wpc="http://schemas.microsoft.com/office/word/2010/wordprocessingCanvas" xmlns:mc="http://schemas.openxmlformats.org/markup-compatibility/2006" xmlns:o="urn:schemas-microsoft-com:office:office" xmlns:r="http://schemas.openxmlformats.org/officeDocument/2006/relationships" xmlns:m="http://schemas.openxmlformats.org/officeDocument/2006/math" xmlns:v="urn:schemas-microsoft-com:vml" xmlns:wp14="http://schemas.microsoft.com/office/word/2010/wordprocessingDrawing" xmlns:wp="http://schemas.openxmlformats.org/drawingml/2006/wordprocessingDrawing" xmlns:w10="urn:schemas-microsoft-com:office:word" xmlns:w="http://schemas.openxmlformats.org/wordprocessingml/2006/main" xmlns:w14="http://schemas.microsoft.com/office/word/2010/wordml" xmlns:wpg="http://schemas.microsoft.com/office/word/2010/wordprocessingGroup" xmlns:wpi="http://schemas.microsoft.com/office/word/2010/wordprocessingInk" xmlns:wne="http://schemas.microsoft.com/office/word/2006/wordml" xmlns:wps="http://schemas.microsoft.com/office/word/2010/wordprocessingShape" mc:Ignorable="w14 wp14">
+<w:styles xmlns:wpc="http://schemas.microsoft.com/office/word/2010/wordprocessingCanvas" xmlns:mc="http://schemas.openxmlformats.org/markup-compatibility/2006" xmlns:o="urn:schemas-microsoft-com:office:office" xmlns:r="http://schemas.openxmlformats.org/officeDocument/2006/relationships" xmlns:m="http://schemas.openxmlformats.org/officeDocument/2006/math" xmlns:v="urn:schemas-microsoft-com:vml" xmlns:wp14="http://schemas.microsoft.com/office/word/2010/wordprocessingDrawing" xmlns:wp="http://schemas.openxmlformats.org/drawingml/2006/wordprocessingDrawing" xmlns:w10="urn:schemas-microsoft-com:office:word" xmlns:w="http://schemas.openxmlformats.org/wordprocessingml/2006/main" xmlns:w14="http://schemas.microsoft.com/office/word/2010/wordml" xmlns:wpg="http://schemas.microsoft.com/office/word/2010/wordprocessingGroup" xmlns:wpi="http://schemas.microsoft.com/office/word/2010/wordprocessingInk" xmlns:wne="http://schemas.microsoft.com/office/word/2006/wordml" xmlns:wps="http://schemas.microsoft.com/office/word/2010/wordprocessingShape" xmlns:w15="http://schemas.microsoft.com/office/word/2012/wordml" mc:Ignorable="w14 wp14 w15">
   <w:docDefaults>
     <w:rPrDefault>
       <w:rPr>
@@ -1654,10 +1733,10 @@
   <a:themeElements>
     <a:clrScheme name="Office">
       <a:dk1>
-        <a:sysClr val="windowText" lastClr="000000"/>
+        <a:sysClr val="windowText" lastClr="FFFFFF"/>
       </a:dk1>
       <a:lt1>
-        <a:sysClr val="window" lastClr="FFFFFF"/>
+        <a:sysClr val="window" lastClr="000000"/>
       </a:lt1>
       <a:dk2>
         <a:srgbClr val="1F497D"/>

</xml_diff>

<commit_message>
feat: update replaced variables with apersand
</commit_message>
<xml_diff>
--- a/examples/simple/template.docx
+++ b/examples/simple/template.docx
@@ -304,6 +304,37 @@
           <w:bCs/>
         </w:rPr>
         <w:t>{newlinetester}</w:t>
+      </w:r>
+    </w:p>
+    <w:p>
+      <w:pPr>
+        <w:pStyle w:val="para4"/>
+        <w:rPr>
+          <w:b/>
+          <w:bCs/>
+        </w:rPr>
+      </w:pPr>
+      <w:r>
+        <w:rPr>
+          <w:b/>
+          <w:bCs/>
+        </w:rPr>
+      </w:r>
+    </w:p>
+    <w:p>
+      <w:pPr>
+        <w:pStyle w:val="para4"/>
+        <w:rPr>
+          <w:b/>
+          <w:bCs/>
+        </w:rPr>
+      </w:pPr>
+      <w:r>
+        <w:rPr>
+          <w:b/>
+          <w:bCs/>
+        </w:rPr>
+        <w:t>{ampersand}</w:t>
       </w:r>
     </w:p>
     <w:p>
@@ -437,7 +468,7 @@
         <w:tc>
           <w:tcPr>
             <w:tcW w:w="4680" w:type="dxa"/>
-            <w:tmTcPr id="1675777779" protected="0"/>
+            <w:tmTcPr id="1692994977" protected="0"/>
           </w:tcPr>
           <w:p>
             <w:pPr/>
@@ -449,7 +480,7 @@
         <w:tc>
           <w:tcPr>
             <w:tcW w:w="4680" w:type="dxa"/>
-            <w:tmTcPr id="1675777779" protected="0"/>
+            <w:tmTcPr id="1692994977" protected="0"/>
           </w:tcPr>
           <w:p>
             <w:pPr/>
@@ -468,7 +499,7 @@
         <w:tc>
           <w:tcPr>
             <w:tcW w:w="4680" w:type="dxa"/>
-            <w:tmTcPr id="1675777779" protected="0"/>
+            <w:tmTcPr id="1692994977" protected="0"/>
           </w:tcPr>
           <w:p>
             <w:pPr/>
@@ -480,7 +511,7 @@
         <w:tc>
           <w:tcPr>
             <w:tcW w:w="4680" w:type="dxa"/>
-            <w:tmTcPr id="1675777779" protected="0"/>
+            <w:tmTcPr id="1692994977" protected="0"/>
           </w:tcPr>
           <w:p>
             <w:pPr/>
@@ -497,7 +528,7 @@
         <w:tc>
           <w:tcPr>
             <w:tcW w:w="4680" w:type="dxa"/>
-            <w:tmTcPr id="1675777779" protected="0"/>
+            <w:tmTcPr id="1692994977" protected="0"/>
           </w:tcPr>
           <w:p>
             <w:pPr/>
@@ -507,7 +538,7 @@
         <w:tc>
           <w:tcPr>
             <w:tcW w:w="4680" w:type="dxa"/>
-            <w:tmTcPr id="1675777779" protected="0"/>
+            <w:tmTcPr id="1692994977" protected="0"/>
           </w:tcPr>
           <w:p>
             <w:pPr/>
@@ -552,7 +583,7 @@
                       <wps:cNvSpPr txBox="1">
                         <a:extLst>
                           <a:ext uri="smNativeData">
-                            <sm:smNativeData xmlns:sm="smNativeData" val="SMDATA_14_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"/>
+                            <sm:smNativeData xmlns:sm="smNativeData" val="SMDATA_14_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"/>
                           </a:ext>
                         </a:extLst>
                       </wps:cNvSpPr>
@@ -595,7 +626,7 @@
               <v:shapetype id="_x0000_t202" coordsize="21600,21600" o:spt="202" path="m,l,21600r21600,l21600,xe">
                 <v:path gradientshapeok="t" o:connecttype="rect"/>
               </v:shapetype>
-              <v:shape id="Textbox1" o:spid="_x0000_s1026" type="#_x0000_t202" style="position:absolute;margin-left:160.35pt;margin-top:431.70pt;mso-position-horizontal-relative:page;mso-position-vertical-relative:page;width:88.55pt;height:93.80pt;z-index:251658241;mso-wrap-distance-left:7.05pt;mso-wrap-distance-top:7.05pt;mso-wrap-distance-right:7.05pt;mso-wrap-distance-bottom:7.05pt;mso-wrap-style:square" stroked="f" filled="f" v:ext="SMDATA_14_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" o:insetmode="custom">
+              <v:shape id="Textbox1" o:spid="_x0000_s1026" type="#_x0000_t202" style="position:absolute;margin-left:160.35pt;margin-top:431.70pt;mso-position-horizontal-relative:page;mso-position-vertical-relative:page;width:88.55pt;height:93.80pt;z-index:251658241;mso-wrap-distance-left:7.05pt;mso-wrap-distance-top:7.05pt;mso-wrap-distance-right:7.05pt;mso-wrap-distance-bottom:7.05pt;mso-wrap-style:square" stroked="f" filled="f" v:ext="SMDATA_14_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" o:insetmode="custom">
                 <w10:wrap type="square" anchorx="page" anchory="page"/>
                 <v:textbox style="mso-fit-shape-to-text:t" inset="2.8pt,2.8pt,2.8pt,2.8pt">
                   <w:txbxContent>

</xml_diff>